<commit_message>
aquivo de word/texo bolo_cenoura concluido com o modo de preparo completo e adição de uma observação opcional á receita do bolo de cenoura
</commit_message>
<xml_diff>
--- a/bolo_cenoura.docx
+++ b/bolo_cenoura.docx
@@ -127,7 +127,73 @@
           <w:szCs w:val="28"/>
         </w:rPr>
         <w:br/>
-        <w:t xml:space="preserve"> </w:t>
+      </w:r>
+      <w:r>
+        <w:rPr>
+          <w:sz w:val="28"/>
+          <w:szCs w:val="28"/>
+        </w:rPr>
+        <w:t>3- Adicione a mistura líquida á tigela e mexa bem</w:t>
+      </w:r>
+      <w:r>
+        <w:rPr>
+          <w:sz w:val="28"/>
+          <w:szCs w:val="28"/>
+        </w:rPr>
+        <w:br/>
+        <w:t>4- Acrescente o fermento e misture delicadamente</w:t>
+      </w:r>
+      <w:r>
+        <w:rPr>
+          <w:sz w:val="28"/>
+          <w:szCs w:val="28"/>
+        </w:rPr>
+        <w:br/>
+        <w:t>5- Despeja a massa em uma forma untada e enfarinhada</w:t>
+      </w:r>
+      <w:r>
+        <w:rPr>
+          <w:sz w:val="28"/>
+          <w:szCs w:val="28"/>
+        </w:rPr>
+        <w:br/>
+        <w:t>6- Asse em forno preaquecido 180ºC por cerca de 40 minutos</w:t>
+      </w:r>
+      <w:r>
+        <w:rPr>
+          <w:sz w:val="28"/>
+          <w:szCs w:val="28"/>
+        </w:rPr>
+        <w:br/>
+      </w:r>
+      <w:r>
+        <w:rPr>
+          <w:sz w:val="28"/>
+          <w:szCs w:val="28"/>
+        </w:rPr>
+        <w:br/>
+      </w:r>
+      <w:r>
+        <w:rPr>
+          <w:b/>
+          <w:bCs/>
+          <w:i/>
+          <w:iCs/>
+          <w:sz w:val="28"/>
+          <w:szCs w:val="28"/>
+        </w:rPr>
+        <w:t>OBS: Adicionar uma cobertura simples de chocolate após o bolo esfriar</w:t>
+      </w:r>
+      <w:r>
+        <w:rPr>
+          <w:b/>
+          <w:bCs/>
+          <w:i/>
+          <w:iCs/>
+          <w:sz w:val="28"/>
+          <w:szCs w:val="28"/>
+        </w:rPr>
+        <w:br/>
       </w:r>
     </w:p>
     <w:sectPr>

</xml_diff>